<commit_message>
Update The GallonsToLitres Porgram Code Walkthrough.docx
</commit_message>
<xml_diff>
--- a/Documentation/The GallonsToLitres Porgram Code Walkthrough.docx
+++ b/Documentation/The GallonsToLitres Porgram Code Walkthrough.docx
@@ -40,6 +40,15 @@
           <w:szCs w:val="24"/>
         </w:rPr>
       </w:pPr>
+    </w:p>
+    <w:p>
+      <w:pPr>
+        <w:rPr>
+          <w:rFonts w:ascii="Times New Roman" w:hAnsi="Times New Roman" w:cs="Times New Roman"/>
+          <w:sz w:val="24"/>
+          <w:szCs w:val="24"/>
+        </w:rPr>
+      </w:pPr>
       <w:r>
         <w:rPr>
           <w:rFonts w:ascii="Times New Roman" w:hAnsi="Times New Roman" w:cs="Times New Roman"/>
@@ -119,8 +128,18 @@
           <w:sz w:val="24"/>
           <w:szCs w:val="24"/>
         </w:rPr>
-        <w:t>using namespace std;</w:t>
-      </w:r>
+        <w:t xml:space="preserve">using namespace </w:t>
+      </w:r>
+      <w:proofErr w:type="gramStart"/>
+      <w:r>
+        <w:rPr>
+          <w:rFonts w:ascii="Courier New" w:hAnsi="Courier New" w:cs="Courier New"/>
+          <w:sz w:val="24"/>
+          <w:szCs w:val="24"/>
+        </w:rPr>
+        <w:t>std;</w:t>
+      </w:r>
+      <w:proofErr w:type="gramEnd"/>
     </w:p>
     <w:p>
       <w:pPr>
@@ -164,7 +183,25 @@
           <w:sz w:val="24"/>
           <w:szCs w:val="24"/>
         </w:rPr>
-        <w:t>int main()</w:t>
+        <w:t xml:space="preserve">int </w:t>
+      </w:r>
+      <w:proofErr w:type="gramStart"/>
+      <w:r>
+        <w:rPr>
+          <w:rFonts w:ascii="Courier New" w:hAnsi="Courier New" w:cs="Courier New"/>
+          <w:sz w:val="24"/>
+          <w:szCs w:val="24"/>
+        </w:rPr>
+        <w:t>main(</w:t>
+      </w:r>
+      <w:proofErr w:type="gramEnd"/>
+      <w:r>
+        <w:rPr>
+          <w:rFonts w:ascii="Courier New" w:hAnsi="Courier New" w:cs="Courier New"/>
+          <w:sz w:val="24"/>
+          <w:szCs w:val="24"/>
+        </w:rPr>
+        <w:t>)</w:t>
       </w:r>
     </w:p>
     <w:p>
@@ -386,8 +423,18 @@
           <w:sz w:val="24"/>
           <w:szCs w:val="24"/>
         </w:rPr>
-        <w:t>double gallons;</w:t>
-      </w:r>
+        <w:t xml:space="preserve">double </w:t>
+      </w:r>
+      <w:proofErr w:type="gramStart"/>
+      <w:r>
+        <w:rPr>
+          <w:rFonts w:ascii="Courier New" w:hAnsi="Courier New" w:cs="Courier New"/>
+          <w:sz w:val="24"/>
+          <w:szCs w:val="24"/>
+        </w:rPr>
+        <w:t>gallons;</w:t>
+      </w:r>
+      <w:proofErr w:type="gramEnd"/>
     </w:p>
     <w:p>
       <w:pPr>
@@ -405,15 +452,6 @@
         </w:rPr>
         <w:t>This line of code declares a double precision variable called gallons to store the value entered by the user.</w:t>
       </w:r>
-    </w:p>
-    <w:p>
-      <w:pPr>
-        <w:rPr>
-          <w:rFonts w:ascii="Times New Roman" w:hAnsi="Times New Roman" w:cs="Times New Roman"/>
-          <w:sz w:val="24"/>
-          <w:szCs w:val="24"/>
-        </w:rPr>
-      </w:pPr>
     </w:p>
     <w:p>
       <w:pPr>
@@ -459,24 +497,52 @@
           <w:sz w:val="24"/>
           <w:szCs w:val="24"/>
         </w:rPr>
-        <w:t xml:space="preserve"> &gt;&gt; gallons;</w:t>
-      </w:r>
-    </w:p>
-    <w:p>
-      <w:pPr>
-        <w:rPr>
-          <w:rFonts w:ascii="Times New Roman" w:hAnsi="Times New Roman" w:cs="Times New Roman"/>
-          <w:sz w:val="24"/>
-          <w:szCs w:val="24"/>
-        </w:rPr>
-      </w:pPr>
-      <w:r>
-        <w:rPr>
-          <w:rFonts w:ascii="Times New Roman" w:hAnsi="Times New Roman" w:cs="Times New Roman"/>
-          <w:sz w:val="24"/>
-          <w:szCs w:val="24"/>
-        </w:rPr>
-        <w:t>This line of code reads the value entered by the user from the console and stores it in the gallons variable.</w:t>
+        <w:t xml:space="preserve"> &gt;&gt; </w:t>
+      </w:r>
+      <w:proofErr w:type="gramStart"/>
+      <w:r>
+        <w:rPr>
+          <w:rFonts w:ascii="Courier New" w:hAnsi="Courier New" w:cs="Courier New"/>
+          <w:sz w:val="24"/>
+          <w:szCs w:val="24"/>
+        </w:rPr>
+        <w:t>gallons;</w:t>
+      </w:r>
+      <w:proofErr w:type="gramEnd"/>
+    </w:p>
+    <w:p>
+      <w:pPr>
+        <w:rPr>
+          <w:rFonts w:ascii="Times New Roman" w:hAnsi="Times New Roman" w:cs="Times New Roman"/>
+          <w:sz w:val="24"/>
+          <w:szCs w:val="24"/>
+        </w:rPr>
+      </w:pPr>
+      <w:r>
+        <w:rPr>
+          <w:rFonts w:ascii="Times New Roman" w:hAnsi="Times New Roman" w:cs="Times New Roman"/>
+          <w:sz w:val="24"/>
+          <w:szCs w:val="24"/>
+        </w:rPr>
+        <w:t xml:space="preserve">This line of code reads the value entered by the user from the console and stores it in the </w:t>
+      </w:r>
+      <w:proofErr w:type="gramStart"/>
+      <w:r>
+        <w:rPr>
+          <w:rFonts w:ascii="Times New Roman" w:hAnsi="Times New Roman" w:cs="Times New Roman"/>
+          <w:sz w:val="24"/>
+          <w:szCs w:val="24"/>
+        </w:rPr>
+        <w:t>gallons</w:t>
+      </w:r>
+      <w:proofErr w:type="gramEnd"/>
+      <w:r>
+        <w:rPr>
+          <w:rFonts w:ascii="Times New Roman" w:hAnsi="Times New Roman" w:cs="Times New Roman"/>
+          <w:sz w:val="24"/>
+          <w:szCs w:val="24"/>
+        </w:rPr>
+        <w:t xml:space="preserve"> variable.</w:t>
       </w:r>
     </w:p>
     <w:p>
@@ -506,6 +572,7 @@
         <w:t xml:space="preserve">double </w:t>
       </w:r>
       <w:proofErr w:type="spellStart"/>
+      <w:proofErr w:type="gramStart"/>
       <w:r>
         <w:rPr>
           <w:rFonts w:ascii="Courier New" w:hAnsi="Courier New" w:cs="Courier New"/>
@@ -523,6 +590,7 @@
         </w:rPr>
         <w:t>;</w:t>
       </w:r>
+      <w:proofErr w:type="gramEnd"/>
     </w:p>
     <w:p>
       <w:pPr>
@@ -583,8 +651,18 @@
           <w:sz w:val="24"/>
           <w:szCs w:val="24"/>
         </w:rPr>
-        <w:t>const double CONVERSION_FACTOR = 3.7854;</w:t>
-      </w:r>
+        <w:t xml:space="preserve">const double CONVERSION_FACTOR = </w:t>
+      </w:r>
+      <w:proofErr w:type="gramStart"/>
+      <w:r>
+        <w:rPr>
+          <w:rFonts w:ascii="Courier New" w:hAnsi="Courier New" w:cs="Courier New"/>
+          <w:sz w:val="24"/>
+          <w:szCs w:val="24"/>
+        </w:rPr>
+        <w:t>3.7854;</w:t>
+      </w:r>
+      <w:proofErr w:type="gramEnd"/>
     </w:p>
     <w:p>
       <w:pPr>
@@ -637,8 +715,18 @@
           <w:sz w:val="24"/>
           <w:szCs w:val="24"/>
         </w:rPr>
-        <w:t xml:space="preserve"> = gallons * CONVERSION_FACTOR;</w:t>
-      </w:r>
+        <w:t xml:space="preserve"> = gallons * CONVERSION_</w:t>
+      </w:r>
+      <w:proofErr w:type="gramStart"/>
+      <w:r>
+        <w:rPr>
+          <w:rFonts w:ascii="Courier New" w:hAnsi="Courier New" w:cs="Courier New"/>
+          <w:sz w:val="24"/>
+          <w:szCs w:val="24"/>
+        </w:rPr>
+        <w:t>FACTOR;</w:t>
+      </w:r>
+      <w:proofErr w:type="gramEnd"/>
     </w:p>
     <w:p>
       <w:pPr>
@@ -748,6 +836,7 @@
         <w:t xml:space="preserve"> &lt;&lt; </w:t>
       </w:r>
       <w:proofErr w:type="spellStart"/>
+      <w:proofErr w:type="gramStart"/>
       <w:r>
         <w:rPr>
           <w:rFonts w:ascii="Courier New" w:hAnsi="Courier New" w:cs="Courier New"/>
@@ -765,6 +854,7 @@
         </w:rPr>
         <w:t>;</w:t>
       </w:r>
+      <w:proofErr w:type="gramEnd"/>
     </w:p>
     <w:p>
       <w:pPr>
@@ -825,8 +915,18 @@
           <w:sz w:val="24"/>
           <w:szCs w:val="24"/>
         </w:rPr>
-        <w:t>return 0;</w:t>
-      </w:r>
+        <w:t xml:space="preserve">return </w:t>
+      </w:r>
+      <w:proofErr w:type="gramStart"/>
+      <w:r>
+        <w:rPr>
+          <w:rFonts w:ascii="Courier New" w:hAnsi="Courier New" w:cs="Courier New"/>
+          <w:sz w:val="24"/>
+          <w:szCs w:val="24"/>
+        </w:rPr>
+        <w:t>0;</w:t>
+      </w:r>
+      <w:proofErr w:type="gramEnd"/>
     </w:p>
     <w:p>
       <w:pPr>

</xml_diff>